<commit_message>
Added the Tasks section
- Added the Tasks section
- Changed the description below the Questions
- Added a new questions (extract insight from free text)
- Removed duplicate question
</commit_message>
<xml_diff>
--- a/02_Initial_Project_Plan/02 Goals_and_Tasks.docx
+++ b/02_Initial_Project_Plan/02 Goals_and_Tasks.docx
@@ -32,11 +32,12 @@
     </w:p>
     <w:p>
       <w:pPr>
-        <w:pStyle w:val="Body"/>
-      </w:pPr>
-      <w:r>
-        <w:rPr>
-          <w:rtl w:val="0"/>
+        <w:pStyle w:val="Body A"/>
+      </w:pPr>
+      <w:r>
+        <w:rPr>
+          <w:rtl w:val="0"/>
+          <w:lang w:val="en-US"/>
         </w:rPr>
         <w:t>Val</w:t>
       </w:r>
@@ -50,38 +51,44 @@
       <w:r>
         <w:rPr>
           <w:rtl w:val="0"/>
-        </w:rPr>
-        <w:t xml:space="preserve">rie works as a defence scientist for Defence R&amp;D Canada and is the Canadian representative on the NATO Research Task Group IST-141 Exploratory Visual Analytics. Through her work, she was exposed to a dataset and presentation about the Ukraine Improvised Explosive Devices (IED) situation produced by the NATO Counter-IED Center of Excellence (NATO C-IED COE) which </w:t>
-      </w:r>
-      <w:r>
-        <w:rPr>
-          <w:rtl w:val="0"/>
-          <w:lang w:val="en-US"/>
-        </w:rPr>
-        <w:t>is an International Military Organization, multinationally manned and funded by contributions from 9 sponsoring NATO nations (</w:t>
+          <w:lang w:val="en-US"/>
+        </w:rPr>
+        <w:t>rie works as a defence scientist for Defence R&amp;D Canada and is the Canadian representative on the NATO Research Task Group IST-141 Exploratory Visual Analytics. Through her work, she was exposed to a dataset and presentation about the Ukraine Improvised Explosive Devices (IED) situation produced by the NATO Counter-IED Center of Excellence (NATO C-IED COE) which is an International Military Organization, multinationally manned and funded by contributions from 9 sponsoring NATO nations (</w:t>
       </w:r>
       <w:r>
         <w:rPr>
           <w:rStyle w:val="Hyperlink.0"/>
+          <w:color w:val="000000"/>
+          <w:u w:val="single" w:color="000000"/>
+          <w:lang w:val="en-US"/>
         </w:rPr>
         <w:fldChar w:fldCharType="begin" w:fldLock="0"/>
       </w:r>
       <w:r>
         <w:rPr>
           <w:rStyle w:val="Hyperlink.0"/>
+          <w:color w:val="000000"/>
+          <w:u w:val="single" w:color="000000"/>
+          <w:lang w:val="en-US"/>
         </w:rPr>
         <w:instrText xml:space="preserve"> HYPERLINK "http://www.coec-ied.es/"</w:instrText>
       </w:r>
       <w:r>
         <w:rPr>
           <w:rStyle w:val="Hyperlink.0"/>
+          <w:color w:val="000000"/>
+          <w:u w:val="single" w:color="000000"/>
+          <w:lang w:val="en-US"/>
         </w:rPr>
         <w:fldChar w:fldCharType="separate" w:fldLock="0"/>
       </w:r>
       <w:r>
         <w:rPr>
           <w:rStyle w:val="Hyperlink.0"/>
-          <w:rtl w:val="0"/>
+          <w:color w:val="000000"/>
+          <w:u w:val="single" w:color="000000"/>
+          <w:rtl w:val="0"/>
+          <w:lang w:val="en-US"/>
         </w:rPr>
         <w:t>http://www.coec-ied.es/</w:t>
       </w:r>
@@ -91,26 +98,21 @@
       </w:r>
       <w:r>
         <w:rPr>
-          <w:rtl w:val="0"/>
-          <w:lang w:val="en-US"/>
-        </w:rPr>
-        <w:t xml:space="preserve">). </w:t>
-      </w:r>
-      <w:r>
-        <w:rPr>
-          <w:rtl w:val="0"/>
-        </w:rPr>
-        <w:t>Figures 1 and 2 below show current static visualization employed by the C-IED COE to visualize this data.</w:t>
-      </w:r>
-    </w:p>
-    <w:p>
-      <w:pPr>
-        <w:pStyle w:val="Body"/>
-      </w:pPr>
-    </w:p>
-    <w:p>
-      <w:pPr>
-        <w:pStyle w:val="Body"/>
+          <w:rStyle w:val="None"/>
+          <w:rtl w:val="0"/>
+          <w:lang w:val="en-US"/>
+        </w:rPr>
+        <w:t>). Figures 1 and 2 below show current static visualization employed by the C-IED COE to visualize this data.</w:t>
+      </w:r>
+    </w:p>
+    <w:p>
+      <w:pPr>
+        <w:pStyle w:val="Body A"/>
+      </w:pPr>
+    </w:p>
+    <w:p>
+      <w:pPr>
+        <w:pStyle w:val="Body A"/>
         <w:jc w:val="center"/>
         <w:sectPr>
           <w:headerReference w:type="default" r:id="rId4"/>
@@ -123,13 +125,13 @@
     </w:p>
     <w:p>
       <w:pPr>
-        <w:pStyle w:val="Body"/>
+        <w:pStyle w:val="Body A"/>
         <w:jc w:val="center"/>
       </w:pPr>
       <w:r>
         <w:drawing>
           <wp:inline distT="0" distB="0" distL="0" distR="0">
-            <wp:extent cx="2705100" cy="1807217"/>
+            <wp:extent cx="2705100" cy="1807218"/>
             <wp:effectExtent l="0" t="0" r="0" b="0"/>
             <wp:docPr id="1073741825" name="officeArt object" descr="C:\Users\vlavigne\workspace\CS171\Project\map.png"/>
             <wp:cNvGraphicFramePr/>
@@ -153,7 +155,7 @@
                   <pic:spPr>
                     <a:xfrm>
                       <a:off x="0" y="0"/>
-                      <a:ext cx="2705100" cy="1807217"/>
+                      <a:ext cx="2705100" cy="1807218"/>
                     </a:xfrm>
                     <a:prstGeom prst="rect">
                       <a:avLst/>
@@ -173,11 +175,12 @@
     </w:p>
     <w:p>
       <w:pPr>
-        <w:pStyle w:val="Body"/>
+        <w:pStyle w:val="Body A"/>
         <w:jc w:val="center"/>
       </w:pPr>
       <w:r>
         <w:rPr>
+          <w:rStyle w:val="None"/>
           <w:i w:val="1"/>
           <w:iCs w:val="1"/>
           <w:rtl w:val="0"/>
@@ -188,13 +191,13 @@
     </w:p>
     <w:p>
       <w:pPr>
-        <w:pStyle w:val="Body"/>
+        <w:pStyle w:val="Body A"/>
         <w:jc w:val="center"/>
       </w:pPr>
       <w:r>
         <w:drawing>
           <wp:inline distT="0" distB="0" distL="0" distR="0">
-            <wp:extent cx="3002280" cy="1817939"/>
+            <wp:extent cx="3002280" cy="1817940"/>
             <wp:effectExtent l="0" t="0" r="0" b="0"/>
             <wp:docPr id="1073741826" name="officeArt object" descr="C:\Users\vlavigne\workspace\CS171\Project\metrics.png"/>
             <wp:cNvGraphicFramePr/>
@@ -218,7 +221,7 @@
                   <pic:spPr>
                     <a:xfrm>
                       <a:off x="0" y="0"/>
-                      <a:ext cx="3002280" cy="1817939"/>
+                      <a:ext cx="3002280" cy="1817940"/>
                     </a:xfrm>
                     <a:prstGeom prst="rect">
                       <a:avLst/>
@@ -238,11 +241,12 @@
     </w:p>
     <w:p>
       <w:pPr>
-        <w:pStyle w:val="Body"/>
+        <w:pStyle w:val="Body A"/>
         <w:jc w:val="center"/>
       </w:pPr>
       <w:r>
         <w:rPr>
+          <w:rStyle w:val="None"/>
           <w:i w:val="1"/>
           <w:iCs w:val="1"/>
           <w:rtl w:val="0"/>
@@ -253,7 +257,7 @@
     </w:p>
     <w:p>
       <w:pPr>
-        <w:pStyle w:val="Body"/>
+        <w:pStyle w:val="Body A"/>
         <w:sectPr>
           <w:headerReference w:type="default" r:id="rId8"/>
           <w:footerReference w:type="default" r:id="rId9"/>
@@ -267,21 +271,24 @@
     </w:p>
     <w:p>
       <w:pPr>
-        <w:pStyle w:val="Body"/>
-      </w:pPr>
-    </w:p>
-    <w:p>
-      <w:pPr>
-        <w:pStyle w:val="Body"/>
-      </w:pPr>
-      <w:r>
-        <w:rPr>
-          <w:rtl w:val="0"/>
+        <w:pStyle w:val="Body A"/>
+      </w:pPr>
+    </w:p>
+    <w:p>
+      <w:pPr>
+        <w:pStyle w:val="Body A"/>
+      </w:pPr>
+      <w:r>
+        <w:rPr>
+          <w:rStyle w:val="None"/>
+          <w:rtl w:val="0"/>
+          <w:lang w:val="en-US"/>
         </w:rPr>
         <w:t>Val</w:t>
       </w:r>
       <w:r>
         <w:rPr>
+          <w:rStyle w:val="None"/>
           <w:rtl w:val="0"/>
           <w:lang w:val="fr-FR"/>
         </w:rPr>
@@ -289,7 +296,9 @@
       </w:r>
       <w:r>
         <w:rPr>
-          <w:rtl w:val="0"/>
+          <w:rStyle w:val="None"/>
+          <w:rtl w:val="0"/>
+          <w:lang w:val="en-US"/>
         </w:rPr>
         <w:t>rie, Marius and Shivas agreed that these visualizations could be improved upon using what they learned in the CS171 Visualization class. They decided to take the challenge of creating an interactive visualization for this data. The dataset is interesting because it contains many datatypes (quantitative, geographical, temporal, textual) and it can be augmented using additional data from the web. We intend to share the end result of our project with the NATO C-IED COE.</w:t>
       </w:r>
@@ -300,6 +309,7 @@
       </w:pPr>
       <w:r>
         <w:rPr>
+          <w:rStyle w:val="None"/>
           <w:color w:val="000000"/>
           <w:u w:color="000000"/>
           <w:rtl w:val="0"/>
@@ -310,78 +320,18 @@
     </w:p>
     <w:p>
       <w:pPr>
-        <w:pStyle w:val="Body"/>
-      </w:pPr>
-      <w:r>
-        <w:rPr>
-          <w:rtl w:val="0"/>
-        </w:rPr>
-        <w:t>This project will allow the exploration of over 600 Improvised Explosive Devices incidents in Ukraine mostly over the past 2 years for the purpose of</w:t>
-      </w:r>
-      <w:r>
-        <w:rPr>
-          <w:rtl w:val="0"/>
-        </w:rPr>
-        <w:t xml:space="preserve"> highlighting and</w:t>
-      </w:r>
-      <w:r>
-        <w:rPr>
-          <w:rtl w:val="0"/>
-        </w:rPr>
-        <w:t xml:space="preserve"> better understanding the temporal</w:t>
-      </w:r>
-      <w:r>
-        <w:rPr>
-          <w:rtl w:val="0"/>
-        </w:rPr>
-        <w:t xml:space="preserve">, </w:t>
-      </w:r>
-      <w:r>
-        <w:rPr>
-          <w:rtl w:val="0"/>
-        </w:rPr>
-        <w:t>geographical</w:t>
-      </w:r>
-      <w:r>
-        <w:rPr>
-          <w:rtl w:val="0"/>
-        </w:rPr>
-        <w:t xml:space="preserve"> and political</w:t>
-      </w:r>
-      <w:r>
-        <w:rPr>
-          <w:rtl w:val="0"/>
-        </w:rPr>
-        <w:t xml:space="preserve"> patterns in that data. We will consider additional census data </w:t>
-      </w:r>
-      <w:r>
-        <w:rPr>
-          <w:rtl w:val="0"/>
-        </w:rPr>
-        <w:t xml:space="preserve">and election statistics </w:t>
-      </w:r>
-      <w:r>
-        <w:rPr>
-          <w:rtl w:val="0"/>
-        </w:rPr>
-        <w:t>to uncover potential regional patterns</w:t>
-      </w:r>
-      <w:r>
-        <w:rPr>
-          <w:rtl w:val="0"/>
-        </w:rPr>
-        <w:t>, as well as publicly available data about the existing conflict in Eastern Ukraine</w:t>
-      </w:r>
-      <w:r>
-        <w:rPr>
-          <w:rtl w:val="0"/>
-        </w:rPr>
-        <w:t>. We intend to employ interactive visualization to generate better insights about the Ukraine IED situation.</w:t>
-      </w:r>
-    </w:p>
-    <w:p>
-      <w:pPr>
-        <w:pStyle w:val="Body"/>
+        <w:pStyle w:val="Body A"/>
+      </w:pPr>
+      <w:r>
+        <w:rPr>
+          <w:rtl w:val="0"/>
+        </w:rPr>
+        <w:t>This project will allow the exploration of over 600 Improvised Explosive Devices incidents in Ukraine mostly over the past 2 years for the purpose of highlighting and better understanding the temporal, geographical and political patterns in that data. We will consider additional census data and election statistics to uncover potential regional patterns, as well as publicly available data about the existing conflict in Eastern Ukraine. We intend to employ interactive visualization to generate better insights about the Ukraine IED situation.</w:t>
+      </w:r>
+    </w:p>
+    <w:p>
+      <w:pPr>
+        <w:pStyle w:val="Body A"/>
       </w:pPr>
       <w:r>
         <w:br w:type="page"/>
@@ -393,6 +343,7 @@
       </w:pPr>
       <w:r>
         <w:rPr>
+          <w:rStyle w:val="None"/>
           <w:color w:val="000000"/>
           <w:u w:color="000000"/>
           <w:rtl w:val="0"/>
@@ -403,18 +354,18 @@
     </w:p>
     <w:p>
       <w:pPr>
-        <w:pStyle w:val="Body"/>
-      </w:pPr>
-      <w:r>
-        <w:rPr>
-          <w:rtl w:val="0"/>
-        </w:rPr>
-        <w:t>Here are some questions our project should help answer:</w:t>
-      </w:r>
-    </w:p>
-    <w:p>
-      <w:pPr>
-        <w:pStyle w:val="Body"/>
+        <w:pStyle w:val="Body A"/>
+      </w:pPr>
+      <w:r>
+        <w:rPr>
+          <w:rtl w:val="0"/>
+        </w:rPr>
+        <w:t>By answering some or all of the questions below, our project aims to provide better insights into the Ukraine IDE situation:</w:t>
+      </w:r>
+    </w:p>
+    <w:p>
+      <w:pPr>
+        <w:pStyle w:val="Body A"/>
       </w:pPr>
     </w:p>
     <w:p>
@@ -425,11 +376,15 @@
           <w:numId w:val="2"/>
         </w:numPr>
         <w:rPr>
-          <w:lang w:val="en-US"/>
-        </w:rPr>
-      </w:pPr>
-      <w:r>
-        <w:rPr>
+          <w:sz w:val="24"/>
+          <w:szCs w:val="24"/>
+          <w:lang w:val="en-US"/>
+        </w:rPr>
+      </w:pPr>
+      <w:r>
+        <w:rPr>
+          <w:sz w:val="24"/>
+          <w:szCs w:val="24"/>
           <w:rtl w:val="0"/>
           <w:lang w:val="en-US"/>
         </w:rPr>
@@ -444,22 +399,19 @@
           <w:numId w:val="2"/>
         </w:numPr>
         <w:rPr>
-          <w:lang w:val="en-US"/>
-        </w:rPr>
-      </w:pPr>
-      <w:r>
-        <w:rPr>
-          <w:rtl w:val="0"/>
-          <w:lang w:val="en-US"/>
-        </w:rPr>
-        <w:t>Where are the IED incidents located within Ukraine?</w:t>
-      </w:r>
-      <w:r>
-        <w:rPr>
-          <w:rtl w:val="0"/>
-          <w:lang w:val="en-US"/>
-        </w:rPr>
-        <w:t xml:space="preserve"> </w:t>
+          <w:sz w:val="24"/>
+          <w:szCs w:val="24"/>
+          <w:lang w:val="en-US"/>
+        </w:rPr>
+      </w:pPr>
+      <w:r>
+        <w:rPr>
+          <w:sz w:val="24"/>
+          <w:szCs w:val="24"/>
+          <w:rtl w:val="0"/>
+          <w:lang w:val="en-US"/>
+        </w:rPr>
+        <w:t xml:space="preserve">Where are the IED incidents located within Ukraine? </w:t>
       </w:r>
     </w:p>
     <w:p>
@@ -470,29 +422,19 @@
           <w:numId w:val="2"/>
         </w:numPr>
         <w:rPr>
-          <w:lang w:val="en-US"/>
-        </w:rPr>
-      </w:pPr>
-      <w:r>
-        <w:rPr>
-          <w:rtl w:val="0"/>
-          <w:lang w:val="en-US"/>
-        </w:rPr>
-        <w:t xml:space="preserve">How do the incidents relate to the conflict in Eastern Ukraine? Is there a relation between </w:t>
-      </w:r>
-      <w:r>
-        <w:rPr>
-          <w:rtl w:val="0"/>
-          <w:lang w:val="en-US"/>
-        </w:rPr>
-        <w:t>he number of incidents</w:t>
-      </w:r>
-      <w:r>
-        <w:rPr>
-          <w:rtl w:val="0"/>
-          <w:lang w:val="en-US"/>
-        </w:rPr>
-        <w:t xml:space="preserve"> and the distance to the conflict zone and the political situation?</w:t>
+          <w:sz w:val="24"/>
+          <w:szCs w:val="24"/>
+          <w:lang w:val="en-US"/>
+        </w:rPr>
+      </w:pPr>
+      <w:r>
+        <w:rPr>
+          <w:sz w:val="24"/>
+          <w:szCs w:val="24"/>
+          <w:rtl w:val="0"/>
+          <w:lang w:val="en-US"/>
+        </w:rPr>
+        <w:t>How do the incidents relate to the conflict in Eastern Ukraine? Is there a relation between he number of incidents and the distance to the conflict zone and the political situation?</w:t>
       </w:r>
     </w:p>
     <w:p>
@@ -503,11 +445,15 @@
           <w:numId w:val="2"/>
         </w:numPr>
         <w:rPr>
-          <w:lang w:val="en-US"/>
-        </w:rPr>
-      </w:pPr>
-      <w:r>
-        <w:rPr>
+          <w:sz w:val="24"/>
+          <w:szCs w:val="24"/>
+          <w:lang w:val="en-US"/>
+        </w:rPr>
+      </w:pPr>
+      <w:r>
+        <w:rPr>
+          <w:sz w:val="24"/>
+          <w:szCs w:val="24"/>
           <w:rtl w:val="0"/>
           <w:lang w:val="en-US"/>
         </w:rPr>
@@ -522,11 +468,15 @@
           <w:numId w:val="2"/>
         </w:numPr>
         <w:rPr>
-          <w:lang w:val="en-US"/>
-        </w:rPr>
-      </w:pPr>
-      <w:r>
-        <w:rPr>
+          <w:sz w:val="24"/>
+          <w:szCs w:val="24"/>
+          <w:lang w:val="en-US"/>
+        </w:rPr>
+      </w:pPr>
+      <w:r>
+        <w:rPr>
+          <w:sz w:val="24"/>
+          <w:szCs w:val="24"/>
           <w:rtl w:val="0"/>
           <w:lang w:val="en-US"/>
         </w:rPr>
@@ -541,15 +491,19 @@
           <w:numId w:val="2"/>
         </w:numPr>
         <w:rPr>
-          <w:lang w:val="en-US"/>
-        </w:rPr>
-      </w:pPr>
-      <w:r>
-        <w:rPr>
-          <w:rtl w:val="0"/>
-          <w:lang w:val="en-US"/>
-        </w:rPr>
-        <w:t xml:space="preserve">Do the different types of incidents have interesting geo-temporal patterns? </w:t>
+          <w:sz w:val="24"/>
+          <w:szCs w:val="24"/>
+          <w:lang w:val="en-US"/>
+        </w:rPr>
+      </w:pPr>
+      <w:r>
+        <w:rPr>
+          <w:sz w:val="24"/>
+          <w:szCs w:val="24"/>
+          <w:rtl w:val="0"/>
+          <w:lang w:val="en-US"/>
+        </w:rPr>
+        <w:t>Do the different types of IEDs have interesting geo-temporal patterns?</w:t>
       </w:r>
     </w:p>
     <w:p>
@@ -560,15 +514,97 @@
           <w:numId w:val="2"/>
         </w:numPr>
         <w:rPr>
-          <w:lang w:val="en-US"/>
-        </w:rPr>
-      </w:pPr>
-      <w:r>
-        <w:rPr>
-          <w:rtl w:val="0"/>
-          <w:lang w:val="en-US"/>
-        </w:rPr>
-        <w:t>Do the different types of IEDs have interesting geo-temporal patterns?</w:t>
+          <w:sz w:val="24"/>
+          <w:szCs w:val="24"/>
+          <w:lang w:val="en-US"/>
+        </w:rPr>
+      </w:pPr>
+      <w:r>
+        <w:rPr>
+          <w:sz w:val="24"/>
+          <w:szCs w:val="24"/>
+          <w:rtl w:val="0"/>
+          <w:lang w:val="en-US"/>
+        </w:rPr>
+        <w:t>Is the number of incidents correlated with regional census data, more specifically:</w:t>
+      </w:r>
+    </w:p>
+    <w:p>
+      <w:pPr>
+        <w:pStyle w:val="List Paragraph"/>
+        <w:numPr>
+          <w:ilvl w:val="1"/>
+          <w:numId w:val="2"/>
+        </w:numPr>
+        <w:rPr>
+          <w:sz w:val="24"/>
+          <w:szCs w:val="24"/>
+          <w:lang w:val="en-US"/>
+        </w:rPr>
+      </w:pPr>
+      <w:r>
+        <w:rPr>
+          <w:sz w:val="24"/>
+          <w:szCs w:val="24"/>
+          <w:rtl w:val="0"/>
+          <w:lang w:val="en-US"/>
+        </w:rPr>
+        <w:t>Are there less or more incidents in Russian speaking regions?</w:t>
+      </w:r>
+    </w:p>
+    <w:p>
+      <w:pPr>
+        <w:pStyle w:val="List Paragraph"/>
+        <w:numPr>
+          <w:ilvl w:val="1"/>
+          <w:numId w:val="2"/>
+        </w:numPr>
+        <w:rPr>
+          <w:sz w:val="24"/>
+          <w:szCs w:val="24"/>
+          <w:lang w:val="en-US"/>
+        </w:rPr>
+      </w:pPr>
+      <w:r>
+        <w:rPr>
+          <w:sz w:val="24"/>
+          <w:szCs w:val="24"/>
+          <w:rtl w:val="0"/>
+          <w:lang w:val="en-US"/>
+        </w:rPr>
+        <w:t>Are there less or more incidents in poorer regions?</w:t>
+      </w:r>
+    </w:p>
+    <w:p>
+      <w:pPr>
+        <w:pStyle w:val="List Paragraph"/>
+        <w:numPr>
+          <w:ilvl w:val="1"/>
+          <w:numId w:val="2"/>
+        </w:numPr>
+        <w:rPr>
+          <w:sz w:val="24"/>
+          <w:szCs w:val="24"/>
+          <w:lang w:val="en-US"/>
+        </w:rPr>
+      </w:pPr>
+      <w:r>
+        <w:rPr>
+          <w:sz w:val="24"/>
+          <w:szCs w:val="24"/>
+          <w:rtl w:val="0"/>
+          <w:lang w:val="en-US"/>
+        </w:rPr>
+        <w:t>Is there a connections between the incidents and the political allegiance of the regions, according to the 2010 Presidential election data</w:t>
+      </w:r>
+      <w:r>
+        <w:rPr>
+          <w:sz w:val="24"/>
+          <w:szCs w:val="24"/>
+          <w:rtl w:val="0"/>
+          <w:lang w:val="en-US"/>
+        </w:rPr>
+        <w:t>?</w:t>
       </w:r>
     </w:p>
     <w:p>
@@ -579,72 +615,37 @@
           <w:numId w:val="2"/>
         </w:numPr>
         <w:rPr>
-          <w:lang w:val="en-US"/>
-        </w:rPr>
-      </w:pPr>
-      <w:r>
-        <w:rPr>
-          <w:rtl w:val="0"/>
-          <w:lang w:val="en-US"/>
-        </w:rPr>
-        <w:t>Is the number of incidents correlated with regional census data, more specifically:</w:t>
-      </w:r>
-    </w:p>
-    <w:p>
-      <w:pPr>
-        <w:pStyle w:val="List Paragraph"/>
-        <w:numPr>
-          <w:ilvl w:val="1"/>
-          <w:numId w:val="2"/>
-        </w:numPr>
-        <w:rPr>
-          <w:lang w:val="en-US"/>
-        </w:rPr>
-      </w:pPr>
-      <w:r>
-        <w:rPr>
-          <w:rtl w:val="0"/>
-          <w:lang w:val="en-US"/>
-        </w:rPr>
-        <w:t>Are there less or more incidents in Russian speaking regions?</w:t>
-      </w:r>
-    </w:p>
-    <w:p>
-      <w:pPr>
-        <w:pStyle w:val="List Paragraph"/>
-        <w:numPr>
-          <w:ilvl w:val="1"/>
-          <w:numId w:val="2"/>
-        </w:numPr>
-        <w:rPr>
-          <w:lang w:val="en-US"/>
-        </w:rPr>
-      </w:pPr>
-      <w:r>
-        <w:rPr>
-          <w:rtl w:val="0"/>
-          <w:lang w:val="en-US"/>
-        </w:rPr>
-        <w:t>Are there less or more incidents in poorer regions?</w:t>
-      </w:r>
-    </w:p>
-    <w:p>
-      <w:pPr>
-        <w:pStyle w:val="List Paragraph"/>
-        <w:numPr>
-          <w:ilvl w:val="1"/>
-          <w:numId w:val="2"/>
-        </w:numPr>
-        <w:rPr>
-          <w:lang w:val="en-US"/>
-        </w:rPr>
-      </w:pPr>
-      <w:r>
-        <w:rPr>
-          <w:rtl w:val="0"/>
-          <w:lang w:val="en-US"/>
-        </w:rPr>
-        <w:t>Is there a connections between the incidents and the political allegiance of the regions, according to the 2010 Presidential election data</w:t>
+          <w:sz w:val="24"/>
+          <w:szCs w:val="24"/>
+          <w:lang w:val="en-US"/>
+        </w:rPr>
+      </w:pPr>
+      <w:r>
+        <w:rPr>
+          <w:sz w:val="24"/>
+          <w:szCs w:val="24"/>
+          <w:rtl w:val="0"/>
+          <w:lang w:val="en-US"/>
+        </w:rPr>
+        <w:t xml:space="preserve">Can we correlate any spikes or patterns in the data with political developments in the conflict (Crimea Annexation, agreed Ceasefire, Ukraine elections </w:t>
+      </w:r>
+      <w:r>
+        <w:rPr>
+          <w:sz w:val="24"/>
+          <w:szCs w:val="24"/>
+          <w:rtl w:val="0"/>
+          <w:lang w:val="en-US"/>
+        </w:rPr>
+        <w:t>…</w:t>
+      </w:r>
+      <w:r>
+        <w:rPr>
+          <w:sz w:val="24"/>
+          <w:szCs w:val="24"/>
+          <w:rtl w:val="0"/>
+          <w:lang w:val="en-US"/>
+        </w:rPr>
+        <w:t>)</w:t>
       </w:r>
     </w:p>
     <w:p>
@@ -654,33 +655,320 @@
           <w:ilvl w:val="0"/>
           <w:numId w:val="2"/>
         </w:numPr>
+        <w:rPr>
+          <w:sz w:val="24"/>
+          <w:szCs w:val="24"/>
+          <w:lang w:val="en-US"/>
+        </w:rPr>
+      </w:pPr>
+      <w:r>
+        <w:rPr>
+          <w:sz w:val="24"/>
+          <w:szCs w:val="24"/>
+          <w:rtl w:val="0"/>
+          <w:lang w:val="en-US"/>
+        </w:rPr>
+        <w:t>Is there any additional insight that can be obtained from the free-text incident description field in the main data source?</w:t>
+      </w:r>
+    </w:p>
+    <w:p>
+      <w:pPr>
+        <w:pStyle w:val="List Paragraph"/>
+        <w:ind w:left="0" w:firstLine="0"/>
+        <w:rPr>
+          <w:rStyle w:val="None"/>
+          <w:b w:val="1"/>
+          <w:bCs w:val="1"/>
+          <w:sz w:val="28"/>
+          <w:szCs w:val="28"/>
+        </w:rPr>
+      </w:pPr>
+      <w:r>
+        <w:rPr>
+          <w:b w:val="1"/>
+          <w:bCs w:val="1"/>
+          <w:sz w:val="28"/>
+          <w:szCs w:val="28"/>
+          <w:rtl w:val="0"/>
+          <w:lang w:val="en-US"/>
+        </w:rPr>
+        <w:t>T</w:t>
+      </w:r>
+      <w:r>
+        <w:rPr>
+          <w:rStyle w:val="None"/>
+          <w:b w:val="1"/>
+          <w:bCs w:val="1"/>
+          <w:sz w:val="28"/>
+          <w:szCs w:val="28"/>
+          <w:rtl w:val="0"/>
+          <w:lang w:val="en-US"/>
+        </w:rPr>
+        <w:t>asks</w:t>
+      </w:r>
+    </w:p>
+    <w:p>
+      <w:pPr>
+        <w:pStyle w:val="Body A"/>
+        <w:rPr>
+          <w:rStyle w:val="None"/>
+        </w:rPr>
+      </w:pPr>
+      <w:r>
+        <w:rPr>
+          <w:rStyle w:val="None"/>
+          <w:rtl w:val="0"/>
+          <w:lang w:val="en-US"/>
+        </w:rPr>
+        <w:t xml:space="preserve">Following is a list of tasks that could be identified in this early phase of the project. As the project progresses, this list will evolve with more tasks being added and some becoming obsolete or irrelevant. </w:t>
+      </w:r>
+    </w:p>
+    <w:p>
+      <w:pPr>
+        <w:pStyle w:val="Body A"/>
+        <w:rPr>
+          <w:rStyle w:val="None"/>
+        </w:rPr>
+      </w:pPr>
+    </w:p>
+    <w:p>
+      <w:pPr>
+        <w:pStyle w:val="List Paragraph"/>
+        <w:numPr>
+          <w:ilvl w:val="0"/>
+          <w:numId w:val="2"/>
+        </w:numPr>
+        <w:rPr>
+          <w:sz w:val="24"/>
+          <w:szCs w:val="24"/>
+          <w:lang w:val="en-US"/>
+        </w:rPr>
+      </w:pPr>
+      <w:r>
+        <w:rPr>
+          <w:sz w:val="24"/>
+          <w:szCs w:val="24"/>
+          <w:rtl w:val="0"/>
+          <w:lang w:val="en-US"/>
+        </w:rPr>
+        <w:t xml:space="preserve">Data analysis: go over all the candidate data sources and selecting the </w:t>
+        <w:tab/>
+        <w:tab/>
+        <w:t xml:space="preserve">bits of data that will be relevant to the project </w:t>
+        <w:tab/>
+      </w:r>
+    </w:p>
+    <w:p>
+      <w:pPr>
+        <w:pStyle w:val="List Paragraph"/>
+        <w:numPr>
+          <w:ilvl w:val="0"/>
+          <w:numId w:val="2"/>
+        </w:numPr>
+        <w:rPr>
+          <w:sz w:val="24"/>
+          <w:szCs w:val="24"/>
+          <w:lang w:val="en-US"/>
+        </w:rPr>
+      </w:pPr>
+      <w:r>
+        <w:rPr>
+          <w:sz w:val="24"/>
+          <w:szCs w:val="24"/>
+          <w:rtl w:val="0"/>
+          <w:lang w:val="en-US"/>
+        </w:rPr>
+        <w:t>Data gathering: while our main data source is already in a structured format, the additional sources are not(news articles, PDF files, images). This step involves getting all the relevant data into a structured format (txt or cvs files)</w:t>
+      </w:r>
+    </w:p>
+    <w:p>
+      <w:pPr>
+        <w:pStyle w:val="List Paragraph"/>
+        <w:numPr>
+          <w:ilvl w:val="0"/>
+          <w:numId w:val="2"/>
+        </w:numPr>
+        <w:rPr>
+          <w:sz w:val="24"/>
+          <w:szCs w:val="24"/>
+          <w:lang w:val="en-US"/>
+        </w:rPr>
+      </w:pPr>
+      <w:r>
+        <w:rPr>
+          <w:sz w:val="24"/>
+          <w:szCs w:val="24"/>
+          <w:rtl w:val="0"/>
+          <w:lang w:val="en-US"/>
+        </w:rPr>
+        <w:t>Data cleaning: make sure the data that has been identified as relevant is in a consistent format. Standardize the handling of incorrect or missing data, as well as any formatting issues</w:t>
+      </w:r>
+    </w:p>
+    <w:p>
+      <w:pPr>
+        <w:pStyle w:val="List Paragraph"/>
+        <w:numPr>
+          <w:ilvl w:val="0"/>
+          <w:numId w:val="2"/>
+        </w:numPr>
+        <w:rPr>
+          <w:sz w:val="24"/>
+          <w:szCs w:val="24"/>
+          <w:lang w:val="en-US"/>
+        </w:rPr>
+      </w:pPr>
+      <w:r>
+        <w:rPr>
+          <w:sz w:val="24"/>
+          <w:szCs w:val="24"/>
+          <w:rtl w:val="0"/>
+          <w:lang w:val="en-US"/>
+        </w:rPr>
+        <w:t xml:space="preserve">Data filtering: based on the data analysis outcome, remove any data </w:t>
+        <w:tab/>
+        <w:tab/>
+        <w:t>that is needed for the visualization</w:t>
+      </w:r>
+    </w:p>
+    <w:p>
+      <w:pPr>
+        <w:pStyle w:val="List Paragraph"/>
+        <w:numPr>
+          <w:ilvl w:val="0"/>
+          <w:numId w:val="3"/>
+        </w:numPr>
         <w:spacing w:line="276" w:lineRule="auto"/>
         <w:rPr>
-          <w:lang w:val="en-US"/>
-        </w:rPr>
-      </w:pPr>
-      <w:r>
-        <w:rPr>
-          <w:rtl w:val="0"/>
-          <w:lang w:val="en-US"/>
-        </w:rPr>
-        <w:t xml:space="preserve">Can we correlate any spikes or patterns in the data with political developments in the conflict (Crimea Annexation, agreed Ceasefire, Ukraine elections </w:t>
-      </w:r>
-      <w:r>
-        <w:rPr>
-          <w:rtl w:val="0"/>
-          <w:lang w:val="en-US"/>
-        </w:rPr>
-        <w:t>…</w:t>
-      </w:r>
-      <w:r>
-        <w:rPr>
-          <w:rtl w:val="0"/>
-          <w:lang w:val="en-US"/>
-        </w:rPr>
-        <w:t>)</w:t>
-      </w:r>
-      <w:r/>
+          <w:sz w:val="24"/>
+          <w:szCs w:val="24"/>
+          <w:lang w:val="en-US"/>
+        </w:rPr>
+      </w:pPr>
+      <w:r>
+        <w:rPr>
+          <w:sz w:val="24"/>
+          <w:szCs w:val="24"/>
+          <w:rtl w:val="0"/>
+          <w:lang w:val="en-US"/>
+        </w:rPr>
+        <w:t xml:space="preserve">Data model design: identify the JavaScript entities that will contain / </w:t>
+        <w:tab/>
+        <w:tab/>
+        <w:t>reference the source data, and for each such entity define:</w:t>
+        <w:tab/>
+      </w:r>
+    </w:p>
+    <w:p>
+      <w:pPr>
+        <w:pStyle w:val="Body A"/>
+        <w:numPr>
+          <w:ilvl w:val="2"/>
+          <w:numId w:val="4"/>
+        </w:numPr>
+        <w:spacing w:after="200"/>
+        <w:rPr>
+          <w:lang w:val="en-US"/>
+        </w:rPr>
+      </w:pPr>
+      <w:r>
+        <w:rPr>
+          <w:rStyle w:val="None"/>
+          <w:color w:val="000000"/>
+          <w:u w:color="000000"/>
+          <w:rtl w:val="0"/>
+          <w:lang w:val="en-US"/>
+        </w:rPr>
+        <w:t>R</w:t>
+      </w:r>
+      <w:r>
+        <w:rPr>
+          <w:rtl w:val="0"/>
+          <w:lang w:val="en-US"/>
+        </w:rPr>
+        <w:t>elationship with other data (how will it merge with other data)</w:t>
+      </w:r>
+    </w:p>
+    <w:p>
+      <w:pPr>
+        <w:pStyle w:val="Body A"/>
+        <w:numPr>
+          <w:ilvl w:val="2"/>
+          <w:numId w:val="4"/>
+        </w:numPr>
+        <w:spacing w:after="200"/>
+        <w:rPr>
+          <w:lang w:val="en-US"/>
+        </w:rPr>
+      </w:pPr>
+      <w:r>
+        <w:rPr>
+          <w:rtl w:val="0"/>
+          <w:lang w:val="en-US"/>
+        </w:rPr>
+        <w:t>Properties (name and data type) and methods</w:t>
+      </w:r>
+    </w:p>
+    <w:p>
+      <w:pPr>
+        <w:pStyle w:val="Body A"/>
+        <w:numPr>
+          <w:ilvl w:val="2"/>
+          <w:numId w:val="4"/>
+        </w:numPr>
+        <w:spacing w:after="200"/>
+        <w:rPr>
+          <w:lang w:val="en-US"/>
+        </w:rPr>
+      </w:pPr>
+      <w:r>
+        <w:rPr>
+          <w:rtl w:val="0"/>
+          <w:lang w:val="en-US"/>
+        </w:rPr>
+        <w:t>Default sort order</w:t>
+      </w:r>
+    </w:p>
+    <w:p>
+      <w:pPr>
+        <w:pStyle w:val="Body A"/>
+        <w:spacing w:after="200"/>
+        <w:rPr>
+          <w:rStyle w:val="None"/>
+          <w:color w:val="000000"/>
+          <w:u w:color="000000"/>
+        </w:rPr>
+      </w:pPr>
+    </w:p>
+    <w:p>
+      <w:pPr>
+        <w:pStyle w:val="Body A"/>
+        <w:spacing w:after="200" w:line="288" w:lineRule="auto"/>
+      </w:pPr>
+    </w:p>
+    <w:p>
+      <w:pPr>
+        <w:pStyle w:val="Body A"/>
+        <w:spacing w:after="200"/>
+        <w:rPr>
+          <w:sz w:val="22"/>
+          <w:szCs w:val="22"/>
+        </w:rPr>
+      </w:pPr>
+    </w:p>
+    <w:p>
+      <w:pPr>
+        <w:pStyle w:val="Body A"/>
+        <w:spacing w:after="200"/>
+      </w:pPr>
+      <w:r>
+        <w:rPr>
+          <w:rStyle w:val="None"/>
+          <w:color w:val="000000"/>
+          <w:sz w:val="22"/>
+          <w:szCs w:val="22"/>
+          <w:u w:color="000000"/>
+        </w:rPr>
+      </w:r>
     </w:p>
     <w:sectPr>
       <w:headerReference w:type="default" r:id="rId10"/>
@@ -785,7 +1073,7 @@
         <w:ind w:left="720" w:hanging="360"/>
       </w:pPr>
       <w:rPr>
-        <w:rFonts w:ascii="Trebuchet MS" w:cs="Trebuchet MS" w:hAnsi="Trebuchet MS" w:eastAsia="Trebuchet MS"/>
+        <w:rFonts w:ascii="Courier New" w:cs="Courier New" w:hAnsi="Courier New" w:eastAsia="Courier New"/>
         <w:b w:val="0"/>
         <w:bCs w:val="0"/>
         <w:i w:val="0"/>
@@ -809,13 +1097,13 @@
       <w:start w:val="1"/>
       <w:numFmt w:val="bullet"/>
       <w:suff w:val="tab"/>
-      <w:lvlText w:val="o"/>
+      <w:lvlText w:val="๏"/>
       <w:lvlJc w:val="left"/>
       <w:pPr>
         <w:ind w:left="1440" w:hanging="360"/>
       </w:pPr>
       <w:rPr>
-        <w:rFonts w:ascii="Courier New" w:cs="Courier New" w:hAnsi="Courier New" w:eastAsia="Courier New"/>
+        <w:rFonts w:ascii="Arial Unicode MS" w:cs="Arial Unicode MS" w:hAnsi="Arial Unicode MS" w:eastAsia="Arial Unicode MS"/>
         <w:b w:val="0"/>
         <w:bCs w:val="0"/>
         <w:i w:val="0"/>
@@ -842,7 +1130,7 @@
       <w:lvlText w:val="▪"/>
       <w:lvlJc w:val="left"/>
       <w:pPr>
-        <w:ind w:left="2160" w:hanging="360"/>
+        <w:ind w:left="2193" w:hanging="393"/>
       </w:pPr>
       <w:rPr>
         <w:rFonts w:ascii="Courier New" w:cs="Courier New" w:hAnsi="Courier New" w:eastAsia="Courier New"/>
@@ -872,7 +1160,7 @@
       <w:lvlText w:val="•"/>
       <w:lvlJc w:val="left"/>
       <w:pPr>
-        <w:ind w:left="2880" w:hanging="360"/>
+        <w:ind w:left="2913" w:hanging="393"/>
       </w:pPr>
       <w:rPr>
         <w:rFonts w:ascii="Courier New" w:cs="Courier New" w:hAnsi="Courier New" w:eastAsia="Courier New"/>
@@ -902,7 +1190,7 @@
       <w:lvlText w:val="o"/>
       <w:lvlJc w:val="left"/>
       <w:pPr>
-        <w:ind w:left="3600" w:hanging="360"/>
+        <w:ind w:left="3633" w:hanging="393"/>
       </w:pPr>
       <w:rPr>
         <w:rFonts w:ascii="Courier New" w:cs="Courier New" w:hAnsi="Courier New" w:eastAsia="Courier New"/>
@@ -932,7 +1220,7 @@
       <w:lvlText w:val="▪"/>
       <w:lvlJc w:val="left"/>
       <w:pPr>
-        <w:ind w:left="4320" w:hanging="360"/>
+        <w:ind w:left="4353" w:hanging="393"/>
       </w:pPr>
       <w:rPr>
         <w:rFonts w:ascii="Courier New" w:cs="Courier New" w:hAnsi="Courier New" w:eastAsia="Courier New"/>
@@ -962,7 +1250,7 @@
       <w:lvlText w:val="•"/>
       <w:lvlJc w:val="left"/>
       <w:pPr>
-        <w:ind w:left="5040" w:hanging="360"/>
+        <w:ind w:left="5073" w:hanging="393"/>
       </w:pPr>
       <w:rPr>
         <w:rFonts w:ascii="Courier New" w:cs="Courier New" w:hAnsi="Courier New" w:eastAsia="Courier New"/>
@@ -992,7 +1280,7 @@
       <w:lvlText w:val="o"/>
       <w:lvlJc w:val="left"/>
       <w:pPr>
-        <w:ind w:left="5760" w:hanging="360"/>
+        <w:ind w:left="5793" w:hanging="393"/>
       </w:pPr>
       <w:rPr>
         <w:rFonts w:ascii="Courier New" w:cs="Courier New" w:hAnsi="Courier New" w:eastAsia="Courier New"/>
@@ -1022,7 +1310,7 @@
       <w:lvlText w:val="▪"/>
       <w:lvlJc w:val="left"/>
       <w:pPr>
-        <w:ind w:left="6480" w:hanging="360"/>
+        <w:ind w:left="6513" w:hanging="393"/>
       </w:pPr>
       <w:rPr>
         <w:rFonts w:ascii="Courier New" w:cs="Courier New" w:hAnsi="Courier New" w:eastAsia="Courier New"/>
@@ -1046,11 +1334,551 @@
       </w:rPr>
     </w:lvl>
   </w:abstractNum>
+  <w:abstractNum w:abstractNumId="2">
+    <w:multiLevelType w:val="hybridMultilevel"/>
+    <w:lvl w:ilvl="0">
+      <w:start w:val="1"/>
+      <w:numFmt w:val="bullet"/>
+      <w:suff w:val="tab"/>
+      <w:lvlText w:val="๏"/>
+      <w:lvlJc w:val="left"/>
+      <w:pPr>
+        <w:ind w:left="393" w:hanging="393"/>
+      </w:pPr>
+      <w:rPr>
+        <w:rFonts w:hAnsi="Arial Unicode MS"/>
+        <w:caps w:val="0"/>
+        <w:smallCaps w:val="0"/>
+        <w:strike w:val="0"/>
+        <w:dstrike w:val="0"/>
+        <w:outline w:val="0"/>
+        <w:emboss w:val="0"/>
+        <w:imprint w:val="0"/>
+        <w:color w:val="000000"/>
+        <w:spacing w:val="0"/>
+        <w:w w:val="100"/>
+        <w:kern w:val="0"/>
+        <w:position w:val="0"/>
+        <w:highlight w:val="none"/>
+        <w:vertAlign w:val="baseline"/>
+      </w:rPr>
+    </w:lvl>
+    <w:lvl w:ilvl="1">
+      <w:start w:val="1"/>
+      <w:numFmt w:val="bullet"/>
+      <w:suff w:val="tab"/>
+      <w:lvlText w:val="๏"/>
+      <w:lvlJc w:val="left"/>
+      <w:pPr>
+        <w:ind w:left="1178" w:hanging="393"/>
+      </w:pPr>
+      <w:rPr>
+        <w:rFonts w:hAnsi="Arial Unicode MS"/>
+        <w:caps w:val="0"/>
+        <w:smallCaps w:val="0"/>
+        <w:strike w:val="0"/>
+        <w:dstrike w:val="0"/>
+        <w:outline w:val="0"/>
+        <w:emboss w:val="0"/>
+        <w:imprint w:val="0"/>
+        <w:color w:val="000000"/>
+        <w:spacing w:val="0"/>
+        <w:w w:val="100"/>
+        <w:kern w:val="0"/>
+        <w:position w:val="0"/>
+        <w:highlight w:val="none"/>
+        <w:vertAlign w:val="baseline"/>
+      </w:rPr>
+    </w:lvl>
+    <w:lvl w:ilvl="2">
+      <w:start w:val="1"/>
+      <w:numFmt w:val="bullet"/>
+      <w:suff w:val="tab"/>
+      <w:lvlText w:val="๏"/>
+      <w:lvlJc w:val="left"/>
+      <w:pPr>
+        <w:ind w:left="1440" w:hanging="360"/>
+      </w:pPr>
+      <w:rPr>
+        <w:rFonts w:hAnsi="Arial Unicode MS"/>
+        <w:caps w:val="0"/>
+        <w:smallCaps w:val="0"/>
+        <w:strike w:val="0"/>
+        <w:dstrike w:val="0"/>
+        <w:outline w:val="0"/>
+        <w:emboss w:val="0"/>
+        <w:imprint w:val="0"/>
+        <w:color w:val="000000"/>
+        <w:spacing w:val="0"/>
+        <w:w w:val="100"/>
+        <w:kern w:val="0"/>
+        <w:position w:val="0"/>
+        <w:highlight w:val="none"/>
+        <w:vertAlign w:val="baseline"/>
+      </w:rPr>
+    </w:lvl>
+    <w:lvl w:ilvl="3">
+      <w:start w:val="1"/>
+      <w:numFmt w:val="bullet"/>
+      <w:suff w:val="tab"/>
+      <w:lvlText w:val="๏"/>
+      <w:lvlJc w:val="left"/>
+      <w:pPr>
+        <w:ind w:left="1980" w:hanging="360"/>
+      </w:pPr>
+      <w:rPr>
+        <w:rFonts w:hAnsi="Arial Unicode MS"/>
+        <w:caps w:val="0"/>
+        <w:smallCaps w:val="0"/>
+        <w:strike w:val="0"/>
+        <w:dstrike w:val="0"/>
+        <w:outline w:val="0"/>
+        <w:emboss w:val="0"/>
+        <w:imprint w:val="0"/>
+        <w:color w:val="000000"/>
+        <w:spacing w:val="0"/>
+        <w:w w:val="100"/>
+        <w:kern w:val="0"/>
+        <w:position w:val="0"/>
+        <w:highlight w:val="none"/>
+        <w:vertAlign w:val="baseline"/>
+      </w:rPr>
+    </w:lvl>
+    <w:lvl w:ilvl="4">
+      <w:start w:val="1"/>
+      <w:numFmt w:val="bullet"/>
+      <w:suff w:val="tab"/>
+      <w:lvlText w:val="๏"/>
+      <w:lvlJc w:val="left"/>
+      <w:pPr>
+        <w:ind w:left="2520" w:hanging="360"/>
+      </w:pPr>
+      <w:rPr>
+        <w:rFonts w:hAnsi="Arial Unicode MS"/>
+        <w:caps w:val="0"/>
+        <w:smallCaps w:val="0"/>
+        <w:strike w:val="0"/>
+        <w:dstrike w:val="0"/>
+        <w:outline w:val="0"/>
+        <w:emboss w:val="0"/>
+        <w:imprint w:val="0"/>
+        <w:color w:val="000000"/>
+        <w:spacing w:val="0"/>
+        <w:w w:val="100"/>
+        <w:kern w:val="0"/>
+        <w:position w:val="0"/>
+        <w:highlight w:val="none"/>
+        <w:vertAlign w:val="baseline"/>
+      </w:rPr>
+    </w:lvl>
+    <w:lvl w:ilvl="5">
+      <w:start w:val="1"/>
+      <w:numFmt w:val="bullet"/>
+      <w:suff w:val="tab"/>
+      <w:lvlText w:val="๏"/>
+      <w:lvlJc w:val="left"/>
+      <w:pPr>
+        <w:ind w:left="3060" w:hanging="360"/>
+      </w:pPr>
+      <w:rPr>
+        <w:rFonts w:hAnsi="Arial Unicode MS"/>
+        <w:caps w:val="0"/>
+        <w:smallCaps w:val="0"/>
+        <w:strike w:val="0"/>
+        <w:dstrike w:val="0"/>
+        <w:outline w:val="0"/>
+        <w:emboss w:val="0"/>
+        <w:imprint w:val="0"/>
+        <w:color w:val="000000"/>
+        <w:spacing w:val="0"/>
+        <w:w w:val="100"/>
+        <w:kern w:val="0"/>
+        <w:position w:val="0"/>
+        <w:highlight w:val="none"/>
+        <w:vertAlign w:val="baseline"/>
+      </w:rPr>
+    </w:lvl>
+    <w:lvl w:ilvl="6">
+      <w:start w:val="1"/>
+      <w:numFmt w:val="bullet"/>
+      <w:suff w:val="tab"/>
+      <w:lvlText w:val="๏"/>
+      <w:lvlJc w:val="left"/>
+      <w:pPr>
+        <w:ind w:left="3600" w:hanging="360"/>
+      </w:pPr>
+      <w:rPr>
+        <w:rFonts w:hAnsi="Arial Unicode MS"/>
+        <w:caps w:val="0"/>
+        <w:smallCaps w:val="0"/>
+        <w:strike w:val="0"/>
+        <w:dstrike w:val="0"/>
+        <w:outline w:val="0"/>
+        <w:emboss w:val="0"/>
+        <w:imprint w:val="0"/>
+        <w:color w:val="000000"/>
+        <w:spacing w:val="0"/>
+        <w:w w:val="100"/>
+        <w:kern w:val="0"/>
+        <w:position w:val="0"/>
+        <w:highlight w:val="none"/>
+        <w:vertAlign w:val="baseline"/>
+      </w:rPr>
+    </w:lvl>
+    <w:lvl w:ilvl="7">
+      <w:start w:val="1"/>
+      <w:numFmt w:val="bullet"/>
+      <w:suff w:val="tab"/>
+      <w:lvlText w:val="๏"/>
+      <w:lvlJc w:val="left"/>
+      <w:pPr>
+        <w:ind w:left="4140" w:hanging="360"/>
+      </w:pPr>
+      <w:rPr>
+        <w:rFonts w:hAnsi="Arial Unicode MS"/>
+        <w:caps w:val="0"/>
+        <w:smallCaps w:val="0"/>
+        <w:strike w:val="0"/>
+        <w:dstrike w:val="0"/>
+        <w:outline w:val="0"/>
+        <w:emboss w:val="0"/>
+        <w:imprint w:val="0"/>
+        <w:color w:val="000000"/>
+        <w:spacing w:val="0"/>
+        <w:w w:val="100"/>
+        <w:kern w:val="0"/>
+        <w:position w:val="0"/>
+        <w:highlight w:val="none"/>
+        <w:vertAlign w:val="baseline"/>
+      </w:rPr>
+    </w:lvl>
+    <w:lvl w:ilvl="8">
+      <w:start w:val="1"/>
+      <w:numFmt w:val="bullet"/>
+      <w:suff w:val="tab"/>
+      <w:lvlText w:val="๏"/>
+      <w:lvlJc w:val="left"/>
+      <w:pPr>
+        <w:ind w:left="4680" w:hanging="360"/>
+      </w:pPr>
+      <w:rPr>
+        <w:rFonts w:hAnsi="Arial Unicode MS"/>
+        <w:caps w:val="0"/>
+        <w:smallCaps w:val="0"/>
+        <w:strike w:val="0"/>
+        <w:dstrike w:val="0"/>
+        <w:outline w:val="0"/>
+        <w:emboss w:val="0"/>
+        <w:imprint w:val="0"/>
+        <w:color w:val="000000"/>
+        <w:spacing w:val="0"/>
+        <w:w w:val="100"/>
+        <w:kern w:val="0"/>
+        <w:position w:val="0"/>
+        <w:highlight w:val="none"/>
+        <w:vertAlign w:val="baseline"/>
+      </w:rPr>
+    </w:lvl>
+  </w:abstractNum>
   <w:num w:numId="1">
     <w:abstractNumId w:val="1"/>
   </w:num>
   <w:num w:numId="2">
     <w:abstractNumId w:val="0"/>
+  </w:num>
+  <w:num w:numId="3">
+    <w:abstractNumId w:val="0"/>
+    <w:lvlOverride w:ilvl="0">
+      <w:lvl w:ilvl="0">
+        <w:start w:val="1"/>
+        <w:numFmt w:val="bullet"/>
+        <w:suff w:val="tab"/>
+        <w:lvlText w:val="-"/>
+        <w:lvlJc w:val="left"/>
+        <w:pPr>
+          <w:ind w:left="720" w:hanging="360"/>
+        </w:pPr>
+        <w:rPr>
+          <w:rFonts w:ascii="Courier New" w:cs="Courier New" w:hAnsi="Courier New" w:eastAsia="Courier New"/>
+          <w:b w:val="0"/>
+          <w:bCs w:val="0"/>
+          <w:i w:val="0"/>
+          <w:iCs w:val="0"/>
+          <w:caps w:val="0"/>
+          <w:smallCaps w:val="0"/>
+          <w:strike w:val="0"/>
+          <w:dstrike w:val="0"/>
+          <w:outline w:val="0"/>
+          <w:emboss w:val="0"/>
+          <w:imprint w:val="0"/>
+          <w:spacing w:val="0"/>
+          <w:w w:val="100"/>
+          <w:kern w:val="0"/>
+          <w:position w:val="0"/>
+          <w:highlight w:val="none"/>
+          <w:vertAlign w:val="baseline"/>
+        </w:rPr>
+      </w:lvl>
+    </w:lvlOverride>
+    <w:lvlOverride w:ilvl="1">
+      <w:lvl w:ilvl="1">
+        <w:start w:val="1"/>
+        <w:numFmt w:val="bullet"/>
+        <w:suff w:val="tab"/>
+        <w:lvlText w:val="o"/>
+        <w:lvlJc w:val="left"/>
+        <w:pPr>
+          <w:ind w:left="1473" w:hanging="393"/>
+        </w:pPr>
+        <w:rPr>
+          <w:rFonts w:ascii="Courier New" w:cs="Courier New" w:hAnsi="Courier New" w:eastAsia="Courier New"/>
+          <w:b w:val="0"/>
+          <w:bCs w:val="0"/>
+          <w:i w:val="0"/>
+          <w:iCs w:val="0"/>
+          <w:caps w:val="0"/>
+          <w:smallCaps w:val="0"/>
+          <w:strike w:val="0"/>
+          <w:dstrike w:val="0"/>
+          <w:outline w:val="0"/>
+          <w:emboss w:val="0"/>
+          <w:imprint w:val="0"/>
+          <w:spacing w:val="0"/>
+          <w:w w:val="100"/>
+          <w:kern w:val="0"/>
+          <w:position w:val="0"/>
+          <w:highlight w:val="none"/>
+          <w:vertAlign w:val="baseline"/>
+        </w:rPr>
+      </w:lvl>
+    </w:lvlOverride>
+    <w:lvlOverride w:ilvl="2">
+      <w:lvl w:ilvl="2">
+        <w:start w:val="1"/>
+        <w:numFmt w:val="bullet"/>
+        <w:suff w:val="tab"/>
+        <w:lvlText w:val="▪"/>
+        <w:lvlJc w:val="left"/>
+        <w:pPr>
+          <w:ind w:left="2193" w:hanging="393"/>
+        </w:pPr>
+        <w:rPr>
+          <w:rFonts w:ascii="Courier New" w:cs="Courier New" w:hAnsi="Courier New" w:eastAsia="Courier New"/>
+          <w:b w:val="0"/>
+          <w:bCs w:val="0"/>
+          <w:i w:val="0"/>
+          <w:iCs w:val="0"/>
+          <w:caps w:val="0"/>
+          <w:smallCaps w:val="0"/>
+          <w:strike w:val="0"/>
+          <w:dstrike w:val="0"/>
+          <w:outline w:val="0"/>
+          <w:emboss w:val="0"/>
+          <w:imprint w:val="0"/>
+          <w:spacing w:val="0"/>
+          <w:w w:val="100"/>
+          <w:kern w:val="0"/>
+          <w:position w:val="0"/>
+          <w:highlight w:val="none"/>
+          <w:vertAlign w:val="baseline"/>
+        </w:rPr>
+      </w:lvl>
+    </w:lvlOverride>
+    <w:lvlOverride w:ilvl="3">
+      <w:lvl w:ilvl="3">
+        <w:start w:val="1"/>
+        <w:numFmt w:val="bullet"/>
+        <w:suff w:val="tab"/>
+        <w:lvlText w:val="•"/>
+        <w:lvlJc w:val="left"/>
+        <w:pPr>
+          <w:ind w:left="2913" w:hanging="393"/>
+        </w:pPr>
+        <w:rPr>
+          <w:rFonts w:ascii="Courier New" w:cs="Courier New" w:hAnsi="Courier New" w:eastAsia="Courier New"/>
+          <w:b w:val="0"/>
+          <w:bCs w:val="0"/>
+          <w:i w:val="0"/>
+          <w:iCs w:val="0"/>
+          <w:caps w:val="0"/>
+          <w:smallCaps w:val="0"/>
+          <w:strike w:val="0"/>
+          <w:dstrike w:val="0"/>
+          <w:outline w:val="0"/>
+          <w:emboss w:val="0"/>
+          <w:imprint w:val="0"/>
+          <w:spacing w:val="0"/>
+          <w:w w:val="100"/>
+          <w:kern w:val="0"/>
+          <w:position w:val="0"/>
+          <w:highlight w:val="none"/>
+          <w:vertAlign w:val="baseline"/>
+        </w:rPr>
+      </w:lvl>
+    </w:lvlOverride>
+    <w:lvlOverride w:ilvl="4">
+      <w:lvl w:ilvl="4">
+        <w:start w:val="1"/>
+        <w:numFmt w:val="bullet"/>
+        <w:suff w:val="tab"/>
+        <w:lvlText w:val="o"/>
+        <w:lvlJc w:val="left"/>
+        <w:pPr>
+          <w:ind w:left="3633" w:hanging="393"/>
+        </w:pPr>
+        <w:rPr>
+          <w:rFonts w:ascii="Courier New" w:cs="Courier New" w:hAnsi="Courier New" w:eastAsia="Courier New"/>
+          <w:b w:val="0"/>
+          <w:bCs w:val="0"/>
+          <w:i w:val="0"/>
+          <w:iCs w:val="0"/>
+          <w:caps w:val="0"/>
+          <w:smallCaps w:val="0"/>
+          <w:strike w:val="0"/>
+          <w:dstrike w:val="0"/>
+          <w:outline w:val="0"/>
+          <w:emboss w:val="0"/>
+          <w:imprint w:val="0"/>
+          <w:spacing w:val="0"/>
+          <w:w w:val="100"/>
+          <w:kern w:val="0"/>
+          <w:position w:val="0"/>
+          <w:highlight w:val="none"/>
+          <w:vertAlign w:val="baseline"/>
+        </w:rPr>
+      </w:lvl>
+    </w:lvlOverride>
+    <w:lvlOverride w:ilvl="5">
+      <w:lvl w:ilvl="5">
+        <w:start w:val="1"/>
+        <w:numFmt w:val="bullet"/>
+        <w:suff w:val="tab"/>
+        <w:lvlText w:val="▪"/>
+        <w:lvlJc w:val="left"/>
+        <w:pPr>
+          <w:ind w:left="4353" w:hanging="393"/>
+        </w:pPr>
+        <w:rPr>
+          <w:rFonts w:ascii="Courier New" w:cs="Courier New" w:hAnsi="Courier New" w:eastAsia="Courier New"/>
+          <w:b w:val="0"/>
+          <w:bCs w:val="0"/>
+          <w:i w:val="0"/>
+          <w:iCs w:val="0"/>
+          <w:caps w:val="0"/>
+          <w:smallCaps w:val="0"/>
+          <w:strike w:val="0"/>
+          <w:dstrike w:val="0"/>
+          <w:outline w:val="0"/>
+          <w:emboss w:val="0"/>
+          <w:imprint w:val="0"/>
+          <w:spacing w:val="0"/>
+          <w:w w:val="100"/>
+          <w:kern w:val="0"/>
+          <w:position w:val="0"/>
+          <w:highlight w:val="none"/>
+          <w:vertAlign w:val="baseline"/>
+        </w:rPr>
+      </w:lvl>
+    </w:lvlOverride>
+    <w:lvlOverride w:ilvl="6">
+      <w:lvl w:ilvl="6">
+        <w:start w:val="1"/>
+        <w:numFmt w:val="bullet"/>
+        <w:suff w:val="tab"/>
+        <w:lvlText w:val="•"/>
+        <w:lvlJc w:val="left"/>
+        <w:pPr>
+          <w:ind w:left="5073" w:hanging="393"/>
+        </w:pPr>
+        <w:rPr>
+          <w:rFonts w:ascii="Courier New" w:cs="Courier New" w:hAnsi="Courier New" w:eastAsia="Courier New"/>
+          <w:b w:val="0"/>
+          <w:bCs w:val="0"/>
+          <w:i w:val="0"/>
+          <w:iCs w:val="0"/>
+          <w:caps w:val="0"/>
+          <w:smallCaps w:val="0"/>
+          <w:strike w:val="0"/>
+          <w:dstrike w:val="0"/>
+          <w:outline w:val="0"/>
+          <w:emboss w:val="0"/>
+          <w:imprint w:val="0"/>
+          <w:spacing w:val="0"/>
+          <w:w w:val="100"/>
+          <w:kern w:val="0"/>
+          <w:position w:val="0"/>
+          <w:highlight w:val="none"/>
+          <w:vertAlign w:val="baseline"/>
+        </w:rPr>
+      </w:lvl>
+    </w:lvlOverride>
+    <w:lvlOverride w:ilvl="7">
+      <w:lvl w:ilvl="7">
+        <w:start w:val="1"/>
+        <w:numFmt w:val="bullet"/>
+        <w:suff w:val="tab"/>
+        <w:lvlText w:val="o"/>
+        <w:lvlJc w:val="left"/>
+        <w:pPr>
+          <w:ind w:left="5793" w:hanging="393"/>
+        </w:pPr>
+        <w:rPr>
+          <w:rFonts w:ascii="Courier New" w:cs="Courier New" w:hAnsi="Courier New" w:eastAsia="Courier New"/>
+          <w:b w:val="0"/>
+          <w:bCs w:val="0"/>
+          <w:i w:val="0"/>
+          <w:iCs w:val="0"/>
+          <w:caps w:val="0"/>
+          <w:smallCaps w:val="0"/>
+          <w:strike w:val="0"/>
+          <w:dstrike w:val="0"/>
+          <w:outline w:val="0"/>
+          <w:emboss w:val="0"/>
+          <w:imprint w:val="0"/>
+          <w:spacing w:val="0"/>
+          <w:w w:val="100"/>
+          <w:kern w:val="0"/>
+          <w:position w:val="0"/>
+          <w:highlight w:val="none"/>
+          <w:vertAlign w:val="baseline"/>
+        </w:rPr>
+      </w:lvl>
+    </w:lvlOverride>
+    <w:lvlOverride w:ilvl="8">
+      <w:lvl w:ilvl="8">
+        <w:start w:val="1"/>
+        <w:numFmt w:val="bullet"/>
+        <w:suff w:val="tab"/>
+        <w:lvlText w:val="▪"/>
+        <w:lvlJc w:val="left"/>
+        <w:pPr>
+          <w:ind w:left="6513" w:hanging="393"/>
+        </w:pPr>
+        <w:rPr>
+          <w:rFonts w:ascii="Courier New" w:cs="Courier New" w:hAnsi="Courier New" w:eastAsia="Courier New"/>
+          <w:b w:val="0"/>
+          <w:bCs w:val="0"/>
+          <w:i w:val="0"/>
+          <w:iCs w:val="0"/>
+          <w:caps w:val="0"/>
+          <w:smallCaps w:val="0"/>
+          <w:strike w:val="0"/>
+          <w:dstrike w:val="0"/>
+          <w:outline w:val="0"/>
+          <w:emboss w:val="0"/>
+          <w:imprint w:val="0"/>
+          <w:spacing w:val="0"/>
+          <w:w w:val="100"/>
+          <w:kern w:val="0"/>
+          <w:position w:val="0"/>
+          <w:highlight w:val="none"/>
+          <w:vertAlign w:val="baseline"/>
+        </w:rPr>
+      </w:lvl>
+    </w:lvlOverride>
+  </w:num>
+  <w:num w:numId="4">
+    <w:abstractNumId w:val="2"/>
   </w:num>
 </w:numbering>
 </file>
@@ -1204,7 +2032,7 @@
   </w:style>
   <w:style w:type="paragraph" w:styleId="Title A">
     <w:name w:val="Title A"/>
-    <w:next w:val="Body"/>
+    <w:next w:val="Body A"/>
     <w:pPr>
       <w:keepNext w:val="0"/>
       <w:keepLines w:val="0"/>
@@ -1246,9 +2074,9 @@
       <w:lang w:val="en-US"/>
     </w:rPr>
   </w:style>
-  <w:style w:type="paragraph" w:styleId="Body">
-    <w:name w:val="Body"/>
-    <w:next w:val="Body"/>
+  <w:style w:type="paragraph" w:styleId="Body A">
+    <w:name w:val="Body A"/>
+    <w:next w:val="Body A"/>
     <w:pPr>
       <w:keepNext w:val="0"/>
       <w:keepLines w:val="0"/>
@@ -1286,7 +2114,7 @@
   </w:style>
   <w:style w:type="paragraph" w:styleId="heading 1">
     <w:name w:val="heading 1"/>
-    <w:next w:val="Body"/>
+    <w:next w:val="Body A"/>
     <w:pPr>
       <w:keepNext w:val="1"/>
       <w:keepLines w:val="1"/>
@@ -1322,20 +2150,17 @@
       <w:lang w:val="en-US"/>
     </w:rPr>
   </w:style>
-  <w:style w:type="character" w:styleId="Link">
-    <w:name w:val="Link"/>
-    <w:rPr>
-      <w:color w:val="0563c1"/>
-      <w:u w:val="single" w:color="0563c1"/>
-    </w:rPr>
+  <w:style w:type="character" w:styleId="None">
+    <w:name w:val="None"/>
   </w:style>
   <w:style w:type="character" w:styleId="Hyperlink.0">
     <w:name w:val="Hyperlink.0"/>
-    <w:basedOn w:val="Link"/>
+    <w:basedOn w:val="None"/>
     <w:next w:val="Hyperlink.0"/>
     <w:rPr>
       <w:color w:val="000000"/>
-      <w:u w:color="000000"/>
+      <w:u w:val="single" w:color="000000"/>
+      <w:lang w:val="en-US"/>
     </w:rPr>
   </w:style>
   <w:style w:type="paragraph" w:styleId="List Paragraph">
@@ -1580,17 +2405,17 @@
         <a:solidFill>
           <a:srgbClr val="FFFFFF"/>
         </a:solidFill>
-        <a:ln w="12700" cap="flat">
+        <a:ln w="25400" cap="flat">
           <a:solidFill>
             <a:schemeClr val="accent1"/>
           </a:solidFill>
           <a:prstDash val="solid"/>
-          <a:miter lim="800000"/>
+          <a:round/>
         </a:ln>
         <a:effectLst/>
         <a:sp3d/>
       </a:spPr>
-      <a:bodyPr rot="0" spcFirstLastPara="1" vertOverflow="overflow" horzOverflow="overflow" vert="horz" wrap="square" lIns="45719" tIns="45719" rIns="45719" bIns="45719" numCol="1" spcCol="38100" rtlCol="0" anchor="ctr" upright="0">
+      <a:bodyPr rot="0" spcFirstLastPara="1" vertOverflow="overflow" horzOverflow="overflow" vert="horz" wrap="square" lIns="45718" tIns="45718" rIns="45718" bIns="45718" numCol="1" spcCol="38100" rtlCol="0" anchor="ctr" upright="0">
         <a:spAutoFit/>
       </a:bodyPr>
       <a:lstStyle>
@@ -1618,10 +2443,10 @@
             </a:solidFill>
             <a:effectLst/>
             <a:uFillTx/>
-            <a:latin typeface="Calibri"/>
-            <a:ea typeface="Calibri"/>
-            <a:cs typeface="Calibri"/>
-            <a:sym typeface="Calibri"/>
+            <a:latin typeface="+mn-lt"/>
+            <a:ea typeface="+mn-ea"/>
+            <a:cs typeface="+mn-cs"/>
+            <a:sym typeface="Helvetica"/>
           </a:defRPr>
         </a:defPPr>
         <a:lvl1pPr marL="0" marR="0" indent="0" algn="l" defTabSz="914400" rtl="0" fontAlgn="auto" latinLnBrk="1" hangingPunct="0">
@@ -1869,12 +2694,12 @@
     <a:lnDef>
       <a:spPr>
         <a:noFill/>
-        <a:ln w="12700" cap="flat">
+        <a:ln w="25400" cap="flat">
           <a:solidFill>
             <a:schemeClr val="accent1"/>
           </a:solidFill>
           <a:prstDash val="solid"/>
-          <a:miter lim="800000"/>
+          <a:round/>
         </a:ln>
         <a:effectLst/>
         <a:sp3d/>
@@ -2161,7 +2986,7 @@
         <a:effectLst/>
         <a:sp3d/>
       </a:spPr>
-      <a:bodyPr rot="0" spcFirstLastPara="1" vertOverflow="overflow" horzOverflow="overflow" vert="horz" wrap="square" lIns="45719" tIns="45719" rIns="45719" bIns="45719" numCol="1" spcCol="38100" rtlCol="0" anchor="t" upright="0">
+      <a:bodyPr rot="0" spcFirstLastPara="1" vertOverflow="overflow" horzOverflow="overflow" vert="horz" wrap="square" lIns="45718" tIns="45718" rIns="45718" bIns="45718" numCol="1" spcCol="38100" rtlCol="0" anchor="t" upright="0">
         <a:spAutoFit/>
       </a:bodyPr>
       <a:lstStyle>
@@ -2189,10 +3014,10 @@
             </a:solidFill>
             <a:effectLst/>
             <a:uFillTx/>
-            <a:latin typeface="Calibri"/>
-            <a:ea typeface="Calibri"/>
-            <a:cs typeface="Calibri"/>
-            <a:sym typeface="Calibri"/>
+            <a:latin typeface="+mn-lt"/>
+            <a:ea typeface="+mn-ea"/>
+            <a:cs typeface="+mn-cs"/>
+            <a:sym typeface="Helvetica"/>
           </a:defRPr>
         </a:defPPr>
         <a:lvl1pPr marL="0" marR="0" indent="0" algn="l" defTabSz="914400" rtl="0" fontAlgn="auto" latinLnBrk="1" hangingPunct="0">

</xml_diff>